<commit_message>
added a new file and update old file
</commit_message>
<xml_diff>
--- a/Git.docx
+++ b/Git.docx
@@ -8,8 +8,6 @@
           <w:b/>
         </w:rPr>
       </w:pPr>
-      <w:bookmarkStart w:id="0" w:name="_GoBack"/>
-      <w:bookmarkEnd w:id="0"/>
       <w:proofErr w:type="spellStart"/>
       <w:r>
         <w:rPr>
@@ -691,11 +689,6 @@
       </w:pPr>
     </w:p>
     <w:p>
-      <w:pPr>
-        <w:pBdr>
-          <w:bottom w:val="single" w:sz="6" w:space="1" w:color="auto"/>
-        </w:pBdr>
-      </w:pPr>
       <w:r>
         <w:rPr>
           <w:i/>
@@ -708,11 +701,596 @@
       </w:r>
     </w:p>
     <w:p>
-      <w:pPr>
-        <w:pBdr>
-          <w:bottom w:val="single" w:sz="6" w:space="1" w:color="auto"/>
-        </w:pBdr>
-      </w:pPr>
+      <w:r>
+        <w:t>There are many online file repositories where we can put our local repositories including its structures. Some online repo:</w:t>
+      </w:r>
+    </w:p>
+    <w:p>
+      <w:r>
+        <w:t xml:space="preserve">1. </w:t>
+      </w:r>
+      <w:proofErr w:type="spellStart"/>
+      <w:r>
+        <w:t>Git</w:t>
+      </w:r>
+      <w:proofErr w:type="spellEnd"/>
+      <w:r>
+        <w:t xml:space="preserve"> hub</w:t>
+      </w:r>
+    </w:p>
+    <w:p>
+      <w:r>
+        <w:t xml:space="preserve">2. </w:t>
+      </w:r>
+      <w:proofErr w:type="gramStart"/>
+      <w:r>
+        <w:t>bit</w:t>
+      </w:r>
+      <w:proofErr w:type="gramEnd"/>
+      <w:r>
+        <w:t xml:space="preserve"> bucket</w:t>
+      </w:r>
+    </w:p>
+    <w:p>
+      <w:r>
+        <w:t xml:space="preserve">3. </w:t>
+      </w:r>
+      <w:proofErr w:type="spellStart"/>
+      <w:proofErr w:type="gramStart"/>
+      <w:r>
+        <w:t>git</w:t>
+      </w:r>
+      <w:proofErr w:type="spellEnd"/>
+      <w:proofErr w:type="gramEnd"/>
+      <w:r>
+        <w:t xml:space="preserve"> lab</w:t>
+      </w:r>
+    </w:p>
+    <w:p>
+      <w:proofErr w:type="spellStart"/>
+      <w:r>
+        <w:t>Git</w:t>
+      </w:r>
+      <w:proofErr w:type="spellEnd"/>
+      <w:r>
+        <w:t xml:space="preserve"> hub sign ups</w:t>
+      </w:r>
+      <w:r>
+        <w:t xml:space="preserve"> and follow the commands</w:t>
+      </w:r>
+    </w:p>
+    <w:p>
+      <w:r>
+        <w:t>Steps:</w:t>
+      </w:r>
+    </w:p>
+    <w:p>
+      <w:pPr>
+        <w:pStyle w:val="ListParagraph"/>
+        <w:numPr>
+          <w:ilvl w:val="0"/>
+          <w:numId w:val="4"/>
+        </w:numPr>
+      </w:pPr>
+      <w:r>
+        <w:t>Add origin in the local repository</w:t>
+      </w:r>
+    </w:p>
+    <w:p>
+      <w:pPr>
+        <w:pStyle w:val="ListParagraph"/>
+      </w:pPr>
+      <w:bookmarkStart w:id="0" w:name="_GoBack"/>
+      <w:bookmarkEnd w:id="0"/>
+    </w:p>
+    <w:p>
+      <w:pPr>
+        <w:pStyle w:val="ListParagraph"/>
+        <w:numPr>
+          <w:ilvl w:val="0"/>
+          <w:numId w:val="4"/>
+        </w:numPr>
+      </w:pPr>
+      <w:r>
+        <w:t>Push files</w:t>
+      </w:r>
+    </w:p>
+    <w:p>
+      <w:pPr>
+        <w:spacing w:before="100" w:beforeAutospacing="1" w:after="100" w:afterAutospacing="1" w:line="240" w:lineRule="auto"/>
+        <w:outlineLvl w:val="2"/>
+        <w:rPr>
+          <w:rFonts w:ascii="Times New Roman" w:eastAsia="Times New Roman" w:hAnsi="Times New Roman" w:cs="Times New Roman"/>
+          <w:b/>
+          <w:bCs/>
+          <w:sz w:val="27"/>
+          <w:szCs w:val="27"/>
+        </w:rPr>
+      </w:pPr>
+      <w:r>
+        <w:rPr>
+          <w:rFonts w:ascii="Times New Roman" w:eastAsia="Times New Roman" w:hAnsi="Times New Roman" w:cs="Times New Roman"/>
+          <w:b/>
+          <w:bCs/>
+          <w:sz w:val="27"/>
+          <w:szCs w:val="27"/>
+        </w:rPr>
+        <w:t>…or create a new repository on the command line</w:t>
+      </w:r>
+    </w:p>
+    <w:p>
+      <w:pPr>
+        <w:tabs>
+          <w:tab w:val="left" w:pos="916"/>
+          <w:tab w:val="left" w:pos="1832"/>
+          <w:tab w:val="left" w:pos="2748"/>
+          <w:tab w:val="left" w:pos="3664"/>
+          <w:tab w:val="left" w:pos="4580"/>
+          <w:tab w:val="left" w:pos="5496"/>
+          <w:tab w:val="left" w:pos="6412"/>
+          <w:tab w:val="left" w:pos="7328"/>
+          <w:tab w:val="left" w:pos="8244"/>
+          <w:tab w:val="left" w:pos="9160"/>
+          <w:tab w:val="left" w:pos="10076"/>
+          <w:tab w:val="left" w:pos="10992"/>
+          <w:tab w:val="left" w:pos="11908"/>
+          <w:tab w:val="left" w:pos="12824"/>
+          <w:tab w:val="left" w:pos="13740"/>
+          <w:tab w:val="left" w:pos="14656"/>
+        </w:tabs>
+        <w:spacing w:after="0" w:line="240" w:lineRule="auto"/>
+        <w:rPr>
+          <w:rFonts w:ascii="Courier New" w:eastAsia="Times New Roman" w:hAnsi="Courier New" w:cs="Courier New"/>
+          <w:sz w:val="20"/>
+          <w:szCs w:val="20"/>
+        </w:rPr>
+      </w:pPr>
+      <w:proofErr w:type="gramStart"/>
+      <w:r>
+        <w:rPr>
+          <w:rFonts w:ascii="Courier New" w:eastAsia="Times New Roman" w:hAnsi="Courier New" w:cs="Courier New"/>
+          <w:sz w:val="20"/>
+          <w:szCs w:val="20"/>
+        </w:rPr>
+        <w:t>echo</w:t>
+      </w:r>
+      <w:proofErr w:type="gramEnd"/>
+      <w:r>
+        <w:rPr>
+          <w:rFonts w:ascii="Courier New" w:eastAsia="Times New Roman" w:hAnsi="Courier New" w:cs="Courier New"/>
+          <w:sz w:val="20"/>
+          <w:szCs w:val="20"/>
+        </w:rPr>
+        <w:t xml:space="preserve"> "# </w:t>
+      </w:r>
+      <w:proofErr w:type="spellStart"/>
+      <w:r>
+        <w:rPr>
+          <w:rFonts w:ascii="Courier New" w:eastAsia="Times New Roman" w:hAnsi="Courier New" w:cs="Courier New"/>
+          <w:sz w:val="20"/>
+          <w:szCs w:val="20"/>
+        </w:rPr>
+        <w:t>git_tutorial</w:t>
+      </w:r>
+      <w:proofErr w:type="spellEnd"/>
+      <w:r>
+        <w:rPr>
+          <w:rFonts w:ascii="Courier New" w:eastAsia="Times New Roman" w:hAnsi="Courier New" w:cs="Courier New"/>
+          <w:sz w:val="20"/>
+          <w:szCs w:val="20"/>
+        </w:rPr>
+        <w:t>" &gt;&gt; README.md</w:t>
+      </w:r>
+    </w:p>
+    <w:p>
+      <w:pPr>
+        <w:tabs>
+          <w:tab w:val="left" w:pos="916"/>
+          <w:tab w:val="left" w:pos="1832"/>
+          <w:tab w:val="left" w:pos="2748"/>
+          <w:tab w:val="left" w:pos="3664"/>
+          <w:tab w:val="left" w:pos="4580"/>
+          <w:tab w:val="left" w:pos="5496"/>
+          <w:tab w:val="left" w:pos="6412"/>
+          <w:tab w:val="left" w:pos="7328"/>
+          <w:tab w:val="left" w:pos="8244"/>
+          <w:tab w:val="left" w:pos="9160"/>
+          <w:tab w:val="left" w:pos="10076"/>
+          <w:tab w:val="left" w:pos="10992"/>
+          <w:tab w:val="left" w:pos="11908"/>
+          <w:tab w:val="left" w:pos="12824"/>
+          <w:tab w:val="left" w:pos="13740"/>
+          <w:tab w:val="left" w:pos="14656"/>
+        </w:tabs>
+        <w:spacing w:after="0" w:line="240" w:lineRule="auto"/>
+        <w:rPr>
+          <w:rFonts w:ascii="Courier New" w:eastAsia="Times New Roman" w:hAnsi="Courier New" w:cs="Courier New"/>
+          <w:sz w:val="20"/>
+          <w:szCs w:val="20"/>
+        </w:rPr>
+      </w:pPr>
+      <w:proofErr w:type="spellStart"/>
+      <w:proofErr w:type="gramStart"/>
+      <w:r>
+        <w:rPr>
+          <w:rFonts w:ascii="Courier New" w:eastAsia="Times New Roman" w:hAnsi="Courier New" w:cs="Courier New"/>
+          <w:sz w:val="20"/>
+          <w:szCs w:val="20"/>
+        </w:rPr>
+        <w:t>git</w:t>
+      </w:r>
+      <w:proofErr w:type="spellEnd"/>
+      <w:proofErr w:type="gramEnd"/>
+      <w:r>
+        <w:rPr>
+          <w:rFonts w:ascii="Courier New" w:eastAsia="Times New Roman" w:hAnsi="Courier New" w:cs="Courier New"/>
+          <w:sz w:val="20"/>
+          <w:szCs w:val="20"/>
+        </w:rPr>
+        <w:t xml:space="preserve"> </w:t>
+      </w:r>
+      <w:proofErr w:type="spellStart"/>
+      <w:r>
+        <w:rPr>
+          <w:rFonts w:ascii="Courier New" w:eastAsia="Times New Roman" w:hAnsi="Courier New" w:cs="Courier New"/>
+          <w:sz w:val="20"/>
+          <w:szCs w:val="20"/>
+        </w:rPr>
+        <w:t>init</w:t>
+      </w:r>
+      <w:proofErr w:type="spellEnd"/>
+    </w:p>
+    <w:p>
+      <w:pPr>
+        <w:tabs>
+          <w:tab w:val="left" w:pos="916"/>
+          <w:tab w:val="left" w:pos="1832"/>
+          <w:tab w:val="left" w:pos="2748"/>
+          <w:tab w:val="left" w:pos="3664"/>
+          <w:tab w:val="left" w:pos="4580"/>
+          <w:tab w:val="left" w:pos="5496"/>
+          <w:tab w:val="left" w:pos="6412"/>
+          <w:tab w:val="left" w:pos="7328"/>
+          <w:tab w:val="left" w:pos="8244"/>
+          <w:tab w:val="left" w:pos="9160"/>
+          <w:tab w:val="left" w:pos="10076"/>
+          <w:tab w:val="left" w:pos="10992"/>
+          <w:tab w:val="left" w:pos="11908"/>
+          <w:tab w:val="left" w:pos="12824"/>
+          <w:tab w:val="left" w:pos="13740"/>
+          <w:tab w:val="left" w:pos="14656"/>
+        </w:tabs>
+        <w:spacing w:after="0" w:line="240" w:lineRule="auto"/>
+        <w:rPr>
+          <w:rFonts w:ascii="Courier New" w:eastAsia="Times New Roman" w:hAnsi="Courier New" w:cs="Courier New"/>
+          <w:sz w:val="20"/>
+          <w:szCs w:val="20"/>
+        </w:rPr>
+      </w:pPr>
+      <w:proofErr w:type="spellStart"/>
+      <w:proofErr w:type="gramStart"/>
+      <w:r>
+        <w:rPr>
+          <w:rFonts w:ascii="Courier New" w:eastAsia="Times New Roman" w:hAnsi="Courier New" w:cs="Courier New"/>
+          <w:sz w:val="20"/>
+          <w:szCs w:val="20"/>
+        </w:rPr>
+        <w:t>git</w:t>
+      </w:r>
+      <w:proofErr w:type="spellEnd"/>
+      <w:proofErr w:type="gramEnd"/>
+      <w:r>
+        <w:rPr>
+          <w:rFonts w:ascii="Courier New" w:eastAsia="Times New Roman" w:hAnsi="Courier New" w:cs="Courier New"/>
+          <w:sz w:val="20"/>
+          <w:szCs w:val="20"/>
+        </w:rPr>
+        <w:t xml:space="preserve"> add README.md</w:t>
+      </w:r>
+    </w:p>
+    <w:p>
+      <w:pPr>
+        <w:tabs>
+          <w:tab w:val="left" w:pos="916"/>
+          <w:tab w:val="left" w:pos="1832"/>
+          <w:tab w:val="left" w:pos="2748"/>
+          <w:tab w:val="left" w:pos="3664"/>
+          <w:tab w:val="left" w:pos="4580"/>
+          <w:tab w:val="left" w:pos="5496"/>
+          <w:tab w:val="left" w:pos="6412"/>
+          <w:tab w:val="left" w:pos="7328"/>
+          <w:tab w:val="left" w:pos="8244"/>
+          <w:tab w:val="left" w:pos="9160"/>
+          <w:tab w:val="left" w:pos="10076"/>
+          <w:tab w:val="left" w:pos="10992"/>
+          <w:tab w:val="left" w:pos="11908"/>
+          <w:tab w:val="left" w:pos="12824"/>
+          <w:tab w:val="left" w:pos="13740"/>
+          <w:tab w:val="left" w:pos="14656"/>
+        </w:tabs>
+        <w:spacing w:after="0" w:line="240" w:lineRule="auto"/>
+        <w:rPr>
+          <w:rFonts w:ascii="Courier New" w:eastAsia="Times New Roman" w:hAnsi="Courier New" w:cs="Courier New"/>
+          <w:sz w:val="20"/>
+          <w:szCs w:val="20"/>
+        </w:rPr>
+      </w:pPr>
+      <w:proofErr w:type="spellStart"/>
+      <w:proofErr w:type="gramStart"/>
+      <w:r>
+        <w:rPr>
+          <w:rFonts w:ascii="Courier New" w:eastAsia="Times New Roman" w:hAnsi="Courier New" w:cs="Courier New"/>
+          <w:sz w:val="20"/>
+          <w:szCs w:val="20"/>
+        </w:rPr>
+        <w:t>git</w:t>
+      </w:r>
+      <w:proofErr w:type="spellEnd"/>
+      <w:proofErr w:type="gramEnd"/>
+      <w:r>
+        <w:rPr>
+          <w:rFonts w:ascii="Courier New" w:eastAsia="Times New Roman" w:hAnsi="Courier New" w:cs="Courier New"/>
+          <w:sz w:val="20"/>
+          <w:szCs w:val="20"/>
+        </w:rPr>
+        <w:t xml:space="preserve"> commit -m "first commit"</w:t>
+      </w:r>
+    </w:p>
+    <w:p>
+      <w:pPr>
+        <w:tabs>
+          <w:tab w:val="left" w:pos="916"/>
+          <w:tab w:val="left" w:pos="1832"/>
+          <w:tab w:val="left" w:pos="2748"/>
+          <w:tab w:val="left" w:pos="3664"/>
+          <w:tab w:val="left" w:pos="4580"/>
+          <w:tab w:val="left" w:pos="5496"/>
+          <w:tab w:val="left" w:pos="6412"/>
+          <w:tab w:val="left" w:pos="7328"/>
+          <w:tab w:val="left" w:pos="8244"/>
+          <w:tab w:val="left" w:pos="9160"/>
+          <w:tab w:val="left" w:pos="10076"/>
+          <w:tab w:val="left" w:pos="10992"/>
+          <w:tab w:val="left" w:pos="11908"/>
+          <w:tab w:val="left" w:pos="12824"/>
+          <w:tab w:val="left" w:pos="13740"/>
+          <w:tab w:val="left" w:pos="14656"/>
+        </w:tabs>
+        <w:spacing w:after="0" w:line="240" w:lineRule="auto"/>
+        <w:rPr>
+          <w:rFonts w:ascii="Courier New" w:eastAsia="Times New Roman" w:hAnsi="Courier New" w:cs="Courier New"/>
+          <w:sz w:val="20"/>
+          <w:szCs w:val="20"/>
+        </w:rPr>
+      </w:pPr>
+      <w:proofErr w:type="spellStart"/>
+      <w:proofErr w:type="gramStart"/>
+      <w:r>
+        <w:rPr>
+          <w:rFonts w:ascii="Courier New" w:eastAsia="Times New Roman" w:hAnsi="Courier New" w:cs="Courier New"/>
+          <w:sz w:val="20"/>
+          <w:szCs w:val="20"/>
+        </w:rPr>
+        <w:t>git</w:t>
+      </w:r>
+      <w:proofErr w:type="spellEnd"/>
+      <w:proofErr w:type="gramEnd"/>
+      <w:r>
+        <w:rPr>
+          <w:rFonts w:ascii="Courier New" w:eastAsia="Times New Roman" w:hAnsi="Courier New" w:cs="Courier New"/>
+          <w:sz w:val="20"/>
+          <w:szCs w:val="20"/>
+        </w:rPr>
+        <w:t xml:space="preserve"> remote add origin https://github.com/zahidcseku/git_tutorial.git</w:t>
+      </w:r>
+    </w:p>
+    <w:p>
+      <w:pPr>
+        <w:tabs>
+          <w:tab w:val="left" w:pos="916"/>
+          <w:tab w:val="left" w:pos="1832"/>
+          <w:tab w:val="left" w:pos="2748"/>
+          <w:tab w:val="left" w:pos="3664"/>
+          <w:tab w:val="left" w:pos="4580"/>
+          <w:tab w:val="left" w:pos="5496"/>
+          <w:tab w:val="left" w:pos="6412"/>
+          <w:tab w:val="left" w:pos="7328"/>
+          <w:tab w:val="left" w:pos="8244"/>
+          <w:tab w:val="left" w:pos="9160"/>
+          <w:tab w:val="left" w:pos="10076"/>
+          <w:tab w:val="left" w:pos="10992"/>
+          <w:tab w:val="left" w:pos="11908"/>
+          <w:tab w:val="left" w:pos="12824"/>
+          <w:tab w:val="left" w:pos="13740"/>
+          <w:tab w:val="left" w:pos="14656"/>
+        </w:tabs>
+        <w:spacing w:after="0" w:line="240" w:lineRule="auto"/>
+        <w:rPr>
+          <w:rFonts w:ascii="Courier New" w:eastAsia="Times New Roman" w:hAnsi="Courier New" w:cs="Courier New"/>
+          <w:sz w:val="20"/>
+          <w:szCs w:val="20"/>
+        </w:rPr>
+      </w:pPr>
+      <w:proofErr w:type="spellStart"/>
+      <w:proofErr w:type="gramStart"/>
+      <w:r>
+        <w:rPr>
+          <w:rFonts w:ascii="Courier New" w:eastAsia="Times New Roman" w:hAnsi="Courier New" w:cs="Courier New"/>
+          <w:sz w:val="20"/>
+          <w:szCs w:val="20"/>
+        </w:rPr>
+        <w:t>git</w:t>
+      </w:r>
+      <w:proofErr w:type="spellEnd"/>
+      <w:proofErr w:type="gramEnd"/>
+      <w:r>
+        <w:rPr>
+          <w:rFonts w:ascii="Courier New" w:eastAsia="Times New Roman" w:hAnsi="Courier New" w:cs="Courier New"/>
+          <w:sz w:val="20"/>
+          <w:szCs w:val="20"/>
+        </w:rPr>
+        <w:t xml:space="preserve"> push -u origin master</w:t>
+      </w:r>
+    </w:p>
+    <w:p>
+      <w:pPr>
+        <w:spacing w:before="100" w:beforeAutospacing="1" w:after="100" w:afterAutospacing="1" w:line="240" w:lineRule="auto"/>
+        <w:outlineLvl w:val="2"/>
+        <w:rPr>
+          <w:rFonts w:ascii="Times New Roman" w:eastAsia="Times New Roman" w:hAnsi="Times New Roman" w:cs="Times New Roman"/>
+          <w:b/>
+          <w:bCs/>
+          <w:sz w:val="27"/>
+          <w:szCs w:val="27"/>
+        </w:rPr>
+      </w:pPr>
+      <w:r>
+        <w:rPr>
+          <w:rFonts w:ascii="Times New Roman" w:eastAsia="Times New Roman" w:hAnsi="Times New Roman" w:cs="Times New Roman"/>
+          <w:b/>
+          <w:bCs/>
+          <w:sz w:val="27"/>
+          <w:szCs w:val="27"/>
+        </w:rPr>
+        <w:t>…or push an existing repository from the command line</w:t>
+      </w:r>
+    </w:p>
+    <w:p>
+      <w:pPr>
+        <w:tabs>
+          <w:tab w:val="left" w:pos="916"/>
+          <w:tab w:val="left" w:pos="1832"/>
+          <w:tab w:val="left" w:pos="2748"/>
+          <w:tab w:val="left" w:pos="3664"/>
+          <w:tab w:val="left" w:pos="4580"/>
+          <w:tab w:val="left" w:pos="5496"/>
+          <w:tab w:val="left" w:pos="6412"/>
+          <w:tab w:val="left" w:pos="7328"/>
+          <w:tab w:val="left" w:pos="8244"/>
+          <w:tab w:val="left" w:pos="9160"/>
+          <w:tab w:val="left" w:pos="10076"/>
+          <w:tab w:val="left" w:pos="10992"/>
+          <w:tab w:val="left" w:pos="11908"/>
+          <w:tab w:val="left" w:pos="12824"/>
+          <w:tab w:val="left" w:pos="13740"/>
+          <w:tab w:val="left" w:pos="14656"/>
+        </w:tabs>
+        <w:spacing w:after="0" w:line="240" w:lineRule="auto"/>
+        <w:rPr>
+          <w:rFonts w:ascii="Courier New" w:eastAsia="Times New Roman" w:hAnsi="Courier New" w:cs="Courier New"/>
+          <w:sz w:val="20"/>
+          <w:szCs w:val="20"/>
+        </w:rPr>
+      </w:pPr>
+      <w:proofErr w:type="spellStart"/>
+      <w:proofErr w:type="gramStart"/>
+      <w:r>
+        <w:rPr>
+          <w:rFonts w:ascii="Courier New" w:eastAsia="Times New Roman" w:hAnsi="Courier New" w:cs="Courier New"/>
+          <w:sz w:val="20"/>
+          <w:szCs w:val="20"/>
+        </w:rPr>
+        <w:t>git</w:t>
+      </w:r>
+      <w:proofErr w:type="spellEnd"/>
+      <w:proofErr w:type="gramEnd"/>
+      <w:r>
+        <w:rPr>
+          <w:rFonts w:ascii="Courier New" w:eastAsia="Times New Roman" w:hAnsi="Courier New" w:cs="Courier New"/>
+          <w:sz w:val="20"/>
+          <w:szCs w:val="20"/>
+        </w:rPr>
+        <w:t xml:space="preserve"> remote add origin https://github.com/zahidcseku/git_tutorial.git</w:t>
+      </w:r>
+    </w:p>
+    <w:p>
+      <w:pPr>
+        <w:tabs>
+          <w:tab w:val="left" w:pos="916"/>
+          <w:tab w:val="left" w:pos="1832"/>
+          <w:tab w:val="left" w:pos="2748"/>
+          <w:tab w:val="left" w:pos="3664"/>
+          <w:tab w:val="left" w:pos="4580"/>
+          <w:tab w:val="left" w:pos="5496"/>
+          <w:tab w:val="left" w:pos="6412"/>
+          <w:tab w:val="left" w:pos="7328"/>
+          <w:tab w:val="left" w:pos="8244"/>
+          <w:tab w:val="left" w:pos="9160"/>
+          <w:tab w:val="left" w:pos="10076"/>
+          <w:tab w:val="left" w:pos="10992"/>
+          <w:tab w:val="left" w:pos="11908"/>
+          <w:tab w:val="left" w:pos="12824"/>
+          <w:tab w:val="left" w:pos="13740"/>
+          <w:tab w:val="left" w:pos="14656"/>
+        </w:tabs>
+        <w:spacing w:after="0" w:line="240" w:lineRule="auto"/>
+        <w:rPr>
+          <w:rFonts w:ascii="Courier New" w:eastAsia="Times New Roman" w:hAnsi="Courier New" w:cs="Courier New"/>
+          <w:sz w:val="20"/>
+          <w:szCs w:val="20"/>
+        </w:rPr>
+      </w:pPr>
+      <w:proofErr w:type="spellStart"/>
+      <w:proofErr w:type="gramStart"/>
+      <w:r>
+        <w:rPr>
+          <w:rFonts w:ascii="Courier New" w:eastAsia="Times New Roman" w:hAnsi="Courier New" w:cs="Courier New"/>
+          <w:sz w:val="20"/>
+          <w:szCs w:val="20"/>
+        </w:rPr>
+        <w:t>git</w:t>
+      </w:r>
+      <w:proofErr w:type="spellEnd"/>
+      <w:proofErr w:type="gramEnd"/>
+      <w:r>
+        <w:rPr>
+          <w:rFonts w:ascii="Courier New" w:eastAsia="Times New Roman" w:hAnsi="Courier New" w:cs="Courier New"/>
+          <w:sz w:val="20"/>
+          <w:szCs w:val="20"/>
+        </w:rPr>
+        <w:t xml:space="preserve"> push -u origin master</w:t>
+      </w:r>
+    </w:p>
+    <w:p>
+      <w:pPr>
+        <w:spacing w:before="100" w:beforeAutospacing="1" w:after="100" w:afterAutospacing="1" w:line="240" w:lineRule="auto"/>
+        <w:outlineLvl w:val="2"/>
+        <w:rPr>
+          <w:rFonts w:ascii="Times New Roman" w:eastAsia="Times New Roman" w:hAnsi="Times New Roman" w:cs="Times New Roman"/>
+          <w:b/>
+          <w:bCs/>
+          <w:sz w:val="27"/>
+          <w:szCs w:val="27"/>
+        </w:rPr>
+      </w:pPr>
+      <w:r>
+        <w:rPr>
+          <w:rFonts w:ascii="Times New Roman" w:eastAsia="Times New Roman" w:hAnsi="Times New Roman" w:cs="Times New Roman"/>
+          <w:b/>
+          <w:bCs/>
+          <w:sz w:val="27"/>
+          <w:szCs w:val="27"/>
+        </w:rPr>
+        <w:t>…or import code from another repository</w:t>
+      </w:r>
+    </w:p>
+    <w:p>
+      <w:pPr>
+        <w:spacing w:before="100" w:beforeAutospacing="1" w:after="100" w:afterAutospacing="1" w:line="240" w:lineRule="auto"/>
+        <w:rPr>
+          <w:rFonts w:ascii="Times New Roman" w:eastAsia="Times New Roman" w:hAnsi="Times New Roman" w:cs="Times New Roman"/>
+          <w:sz w:val="24"/>
+          <w:szCs w:val="24"/>
+        </w:rPr>
+      </w:pPr>
+      <w:r>
+        <w:rPr>
+          <w:rFonts w:ascii="Times New Roman" w:eastAsia="Times New Roman" w:hAnsi="Times New Roman" w:cs="Times New Roman"/>
+          <w:sz w:val="24"/>
+          <w:szCs w:val="24"/>
+        </w:rPr>
+        <w:t>You can initialize this repository with code from a Subversion, Mercurial, or TFS project.</w:t>
+      </w:r>
     </w:p>
     <w:p>
       <w:pPr>
@@ -980,6 +1558,95 @@
     </w:lvl>
   </w:abstractNum>
   <w:abstractNum w:abstractNumId="2" w15:restartNumberingAfterBreak="0">
+    <w:nsid w:val="6428129E"/>
+    <w:multiLevelType w:val="hybridMultilevel"/>
+    <w:tmpl w:val="9280B33A"/>
+    <w:lvl w:ilvl="0" w:tplc="0409000F">
+      <w:start w:val="1"/>
+      <w:numFmt w:val="decimal"/>
+      <w:lvlText w:val="%1."/>
+      <w:lvlJc w:val="left"/>
+      <w:pPr>
+        <w:ind w:left="720" w:hanging="360"/>
+      </w:pPr>
+      <w:rPr>
+        <w:rFonts w:hint="default"/>
+      </w:rPr>
+    </w:lvl>
+    <w:lvl w:ilvl="1" w:tplc="04090019" w:tentative="1">
+      <w:start w:val="1"/>
+      <w:numFmt w:val="lowerLetter"/>
+      <w:lvlText w:val="%2."/>
+      <w:lvlJc w:val="left"/>
+      <w:pPr>
+        <w:ind w:left="1440" w:hanging="360"/>
+      </w:pPr>
+    </w:lvl>
+    <w:lvl w:ilvl="2" w:tplc="0409001B" w:tentative="1">
+      <w:start w:val="1"/>
+      <w:numFmt w:val="lowerRoman"/>
+      <w:lvlText w:val="%3."/>
+      <w:lvlJc w:val="right"/>
+      <w:pPr>
+        <w:ind w:left="2160" w:hanging="180"/>
+      </w:pPr>
+    </w:lvl>
+    <w:lvl w:ilvl="3" w:tplc="0409000F" w:tentative="1">
+      <w:start w:val="1"/>
+      <w:numFmt w:val="decimal"/>
+      <w:lvlText w:val="%4."/>
+      <w:lvlJc w:val="left"/>
+      <w:pPr>
+        <w:ind w:left="2880" w:hanging="360"/>
+      </w:pPr>
+    </w:lvl>
+    <w:lvl w:ilvl="4" w:tplc="04090019" w:tentative="1">
+      <w:start w:val="1"/>
+      <w:numFmt w:val="lowerLetter"/>
+      <w:lvlText w:val="%5."/>
+      <w:lvlJc w:val="left"/>
+      <w:pPr>
+        <w:ind w:left="3600" w:hanging="360"/>
+      </w:pPr>
+    </w:lvl>
+    <w:lvl w:ilvl="5" w:tplc="0409001B" w:tentative="1">
+      <w:start w:val="1"/>
+      <w:numFmt w:val="lowerRoman"/>
+      <w:lvlText w:val="%6."/>
+      <w:lvlJc w:val="right"/>
+      <w:pPr>
+        <w:ind w:left="4320" w:hanging="180"/>
+      </w:pPr>
+    </w:lvl>
+    <w:lvl w:ilvl="6" w:tplc="0409000F" w:tentative="1">
+      <w:start w:val="1"/>
+      <w:numFmt w:val="decimal"/>
+      <w:lvlText w:val="%7."/>
+      <w:lvlJc w:val="left"/>
+      <w:pPr>
+        <w:ind w:left="5040" w:hanging="360"/>
+      </w:pPr>
+    </w:lvl>
+    <w:lvl w:ilvl="7" w:tplc="04090019" w:tentative="1">
+      <w:start w:val="1"/>
+      <w:numFmt w:val="lowerLetter"/>
+      <w:lvlText w:val="%8."/>
+      <w:lvlJc w:val="left"/>
+      <w:pPr>
+        <w:ind w:left="5760" w:hanging="360"/>
+      </w:pPr>
+    </w:lvl>
+    <w:lvl w:ilvl="8" w:tplc="0409001B" w:tentative="1">
+      <w:start w:val="1"/>
+      <w:numFmt w:val="lowerRoman"/>
+      <w:lvlText w:val="%9."/>
+      <w:lvlJc w:val="right"/>
+      <w:pPr>
+        <w:ind w:left="6480" w:hanging="180"/>
+      </w:pPr>
+    </w:lvl>
+  </w:abstractNum>
+  <w:abstractNum w:abstractNumId="3" w15:restartNumberingAfterBreak="0">
     <w:nsid w:val="7B55366C"/>
     <w:multiLevelType w:val="hybridMultilevel"/>
     <w:tmpl w:val="64AA6838"/>
@@ -1072,10 +1739,13 @@
     <w:abstractNumId w:val="1"/>
   </w:num>
   <w:num w:numId="2">
-    <w:abstractNumId w:val="2"/>
+    <w:abstractNumId w:val="3"/>
   </w:num>
   <w:num w:numId="3">
     <w:abstractNumId w:val="0"/>
+  </w:num>
+  <w:num w:numId="4">
+    <w:abstractNumId w:val="2"/>
   </w:num>
 </w:numbering>
 </file>
@@ -1497,6 +2167,25 @@
       <w:szCs w:val="26"/>
     </w:rPr>
   </w:style>
+  <w:style w:type="paragraph" w:styleId="Heading3">
+    <w:name w:val="heading 3"/>
+    <w:basedOn w:val="Normal"/>
+    <w:link w:val="Heading3Char"/>
+    <w:uiPriority w:val="9"/>
+    <w:qFormat/>
+    <w:rsid w:val="00097EE3"/>
+    <w:pPr>
+      <w:spacing w:before="100" w:beforeAutospacing="1" w:after="100" w:afterAutospacing="1" w:line="240" w:lineRule="auto"/>
+      <w:outlineLvl w:val="2"/>
+    </w:pPr>
+    <w:rPr>
+      <w:rFonts w:ascii="Times New Roman" w:eastAsia="Times New Roman" w:hAnsi="Times New Roman" w:cs="Times New Roman"/>
+      <w:b/>
+      <w:bCs/>
+      <w:sz w:val="27"/>
+      <w:szCs w:val="27"/>
+    </w:rPr>
+  </w:style>
   <w:style w:type="character" w:default="1" w:styleId="DefaultParagraphFont">
     <w:name w:val="Default Paragraph Font"/>
     <w:uiPriority w:val="1"/>
@@ -1584,6 +2273,94 @@
     <w:rPr>
       <w:color w:val="0563C1" w:themeColor="hyperlink"/>
       <w:u w:val="single"/>
+    </w:rPr>
+  </w:style>
+  <w:style w:type="character" w:customStyle="1" w:styleId="Heading3Char">
+    <w:name w:val="Heading 3 Char"/>
+    <w:basedOn w:val="DefaultParagraphFont"/>
+    <w:link w:val="Heading3"/>
+    <w:uiPriority w:val="9"/>
+    <w:rsid w:val="00097EE3"/>
+    <w:rPr>
+      <w:rFonts w:ascii="Times New Roman" w:eastAsia="Times New Roman" w:hAnsi="Times New Roman" w:cs="Times New Roman"/>
+      <w:b/>
+      <w:bCs/>
+      <w:sz w:val="27"/>
+      <w:szCs w:val="27"/>
+    </w:rPr>
+  </w:style>
+  <w:style w:type="paragraph" w:styleId="HTMLPreformatted">
+    <w:name w:val="HTML Preformatted"/>
+    <w:basedOn w:val="Normal"/>
+    <w:link w:val="HTMLPreformattedChar"/>
+    <w:uiPriority w:val="99"/>
+    <w:semiHidden/>
+    <w:unhideWhenUsed/>
+    <w:rsid w:val="00097EE3"/>
+    <w:pPr>
+      <w:tabs>
+        <w:tab w:val="left" w:pos="916"/>
+        <w:tab w:val="left" w:pos="1832"/>
+        <w:tab w:val="left" w:pos="2748"/>
+        <w:tab w:val="left" w:pos="3664"/>
+        <w:tab w:val="left" w:pos="4580"/>
+        <w:tab w:val="left" w:pos="5496"/>
+        <w:tab w:val="left" w:pos="6412"/>
+        <w:tab w:val="left" w:pos="7328"/>
+        <w:tab w:val="left" w:pos="8244"/>
+        <w:tab w:val="left" w:pos="9160"/>
+        <w:tab w:val="left" w:pos="10076"/>
+        <w:tab w:val="left" w:pos="10992"/>
+        <w:tab w:val="left" w:pos="11908"/>
+        <w:tab w:val="left" w:pos="12824"/>
+        <w:tab w:val="left" w:pos="13740"/>
+        <w:tab w:val="left" w:pos="14656"/>
+      </w:tabs>
+      <w:spacing w:after="0" w:line="240" w:lineRule="auto"/>
+    </w:pPr>
+    <w:rPr>
+      <w:rFonts w:ascii="Courier New" w:eastAsia="Times New Roman" w:hAnsi="Courier New" w:cs="Courier New"/>
+      <w:sz w:val="20"/>
+      <w:szCs w:val="20"/>
+    </w:rPr>
+  </w:style>
+  <w:style w:type="character" w:customStyle="1" w:styleId="HTMLPreformattedChar">
+    <w:name w:val="HTML Preformatted Char"/>
+    <w:basedOn w:val="DefaultParagraphFont"/>
+    <w:link w:val="HTMLPreformatted"/>
+    <w:uiPriority w:val="99"/>
+    <w:semiHidden/>
+    <w:rsid w:val="00097EE3"/>
+    <w:rPr>
+      <w:rFonts w:ascii="Courier New" w:eastAsia="Times New Roman" w:hAnsi="Courier New" w:cs="Courier New"/>
+      <w:sz w:val="20"/>
+      <w:szCs w:val="20"/>
+    </w:rPr>
+  </w:style>
+  <w:style w:type="character" w:customStyle="1" w:styleId="user-select-contain">
+    <w:name w:val="user-select-contain"/>
+    <w:basedOn w:val="DefaultParagraphFont"/>
+    <w:rsid w:val="00097EE3"/>
+  </w:style>
+  <w:style w:type="character" w:customStyle="1" w:styleId="js-git-clone-help-text">
+    <w:name w:val="js-git-clone-help-text"/>
+    <w:basedOn w:val="DefaultParagraphFont"/>
+    <w:rsid w:val="00097EE3"/>
+  </w:style>
+  <w:style w:type="paragraph" w:styleId="NormalWeb">
+    <w:name w:val="Normal (Web)"/>
+    <w:basedOn w:val="Normal"/>
+    <w:uiPriority w:val="99"/>
+    <w:semiHidden/>
+    <w:unhideWhenUsed/>
+    <w:rsid w:val="00097EE3"/>
+    <w:pPr>
+      <w:spacing w:before="100" w:beforeAutospacing="1" w:after="100" w:afterAutospacing="1" w:line="240" w:lineRule="auto"/>
+    </w:pPr>
+    <w:rPr>
+      <w:rFonts w:ascii="Times New Roman" w:eastAsia="Times New Roman" w:hAnsi="Times New Roman" w:cs="Times New Roman"/>
+      <w:sz w:val="24"/>
+      <w:szCs w:val="24"/>
     </w:rPr>
   </w:style>
 </w:styles>

</xml_diff>